<commit_message>
Resolución Informe de experiencia 1.4; Completada primera parte de experiencia 1.5 | Fase 1
</commit_message>
<xml_diff>
--- a/San Joaquín/Alex Ulises Zuniga Montiel/005V/Equipo 8/Fase 1/Evidencias Grupales/1.5_GuiaEstudiante_Fase 1_Definicion Proyecto APT.docx
+++ b/San Joaquín/Alex Ulises Zuniga Montiel/005V/Equipo 8/Fase 1/Evidencias Grupales/1.5_GuiaEstudiante_Fase 1_Definicion Proyecto APT.docx
@@ -1,6 +1,6 @@
 
 <file path=word/document.xml><?xml version="1.0" encoding="utf-8"?>
-<w:document xmlns:wpc="http://schemas.microsoft.com/office/word/2010/wordprocessingCanvas" xmlns:cx="http://schemas.microsoft.com/office/drawing/2014/chartex" xmlns:mc="http://schemas.openxmlformats.org/markup-compatibility/2006" xmlns:o="urn:schemas-microsoft-com:office:office" xmlns:r="http://schemas.openxmlformats.org/officeDocument/2006/relationships" xmlns:m="http://schemas.openxmlformats.org/officeDocument/2006/math" xmlns:v="urn:schemas-microsoft-com:vml" xmlns:wp14="http://schemas.microsoft.com/office/word/2010/wordprocessingDrawing" xmlns:wp="http://schemas.openxmlformats.org/drawingml/2006/wordprocessingDrawing" xmlns:w10="urn:schemas-microsoft-com:office:word" xmlns:w="http://schemas.openxmlformats.org/wordprocessingml/2006/main" xmlns:w14="http://schemas.microsoft.com/office/word/2010/wordml" xmlns:w15="http://schemas.microsoft.com/office/word/2012/wordml" xmlns:w16se="http://schemas.microsoft.com/office/word/2015/wordml/symex" xmlns:wpg="http://schemas.microsoft.com/office/word/2010/wordprocessingGroup" xmlns:wpi="http://schemas.microsoft.com/office/word/2010/wordprocessingInk" xmlns:wne="http://schemas.microsoft.com/office/word/2006/wordml" xmlns:wps="http://schemas.microsoft.com/office/word/2010/wordprocessingShape" mc:Ignorable="w14 w15 w16se wp14">
+<w:document xmlns:wpc="http://schemas.microsoft.com/office/word/2010/wordprocessingCanvas" xmlns:cx="http://schemas.microsoft.com/office/drawing/2014/chartex" xmlns:cx1="http://schemas.microsoft.com/office/drawing/2015/9/8/chartex" xmlns:cx2="http://schemas.microsoft.com/office/drawing/2015/10/21/chartex" xmlns:cx3="http://schemas.microsoft.com/office/drawing/2016/5/9/chartex" xmlns:cx4="http://schemas.microsoft.com/office/drawing/2016/5/10/chartex" xmlns:cx5="http://schemas.microsoft.com/office/drawing/2016/5/11/chartex" xmlns:cx6="http://schemas.microsoft.com/office/drawing/2016/5/12/chartex" xmlns:cx7="http://schemas.microsoft.com/office/drawing/2016/5/13/chartex" xmlns:cx8="http://schemas.microsoft.com/office/drawing/2016/5/14/chartex" xmlns:mc="http://schemas.openxmlformats.org/markup-compatibility/2006" xmlns:aink="http://schemas.microsoft.com/office/drawing/2016/ink" xmlns:am3d="http://schemas.microsoft.com/office/drawing/2017/model3d" xmlns:o="urn:schemas-microsoft-com:office:office" xmlns:oel="http://schemas.microsoft.com/office/2019/extlst" xmlns:r="http://schemas.openxmlformats.org/officeDocument/2006/relationships" xmlns:m="http://schemas.openxmlformats.org/officeDocument/2006/math" xmlns:v="urn:schemas-microsoft-com:vml" xmlns:wp14="http://schemas.microsoft.com/office/word/2010/wordprocessingDrawing" xmlns:wp="http://schemas.openxmlformats.org/drawingml/2006/wordprocessingDrawing" xmlns:w10="urn:schemas-microsoft-com:office:word" xmlns:w="http://schemas.openxmlformats.org/wordprocessingml/2006/main" xmlns:w14="http://schemas.microsoft.com/office/word/2010/wordml" xmlns:w15="http://schemas.microsoft.com/office/word/2012/wordml" xmlns:w16cex="http://schemas.microsoft.com/office/word/2018/wordml/cex" xmlns:w16cid="http://schemas.microsoft.com/office/word/2016/wordml/cid" xmlns:w16="http://schemas.microsoft.com/office/word/2018/wordml" xmlns:w16du="http://schemas.microsoft.com/office/word/2023/wordml/word16du" xmlns:w16sdtdh="http://schemas.microsoft.com/office/word/2020/wordml/sdtdatahash" xmlns:w16sdtfl="http://schemas.microsoft.com/office/word/2024/wordml/sdtformatlock" xmlns:w16se="http://schemas.microsoft.com/office/word/2015/wordml/symex" xmlns:wpg="http://schemas.microsoft.com/office/word/2010/wordprocessingGroup" xmlns:wpi="http://schemas.microsoft.com/office/word/2010/wordprocessingInk" xmlns:wne="http://schemas.microsoft.com/office/word/2006/wordml" xmlns:wps="http://schemas.microsoft.com/office/word/2010/wordprocessingShape" mc:Ignorable="w14 w15 w16se w16cid w16 w16cex w16sdtdh w16sdtfl w16du wp14">
   <w:body>
     <w:p>
       <w:r>
@@ -156,6 +156,7 @@
                                 </w:rPr>
                                 <w:t xml:space="preserve">Asignatura </w:t>
                               </w:r>
+                              <w:proofErr w:type="spellStart"/>
                               <w:r>
                                 <w:rPr>
                                   <w:b/>
@@ -165,8 +166,7 @@
                                 </w:rPr>
                                 <w:t>Capstone</w:t>
                               </w:r>
-                              <w:bookmarkStart w:id="0" w:name="_GoBack"/>
-                              <w:bookmarkEnd w:id="0"/>
+                              <w:proofErr w:type="spellEnd"/>
                             </w:p>
                           </w:txbxContent>
                         </wps:txbx>
@@ -560,6 +560,12 @@
                 <w:b/>
               </w:rPr>
             </w:pPr>
+            <w:r>
+              <w:rPr>
+                <w:b/>
+              </w:rPr>
+              <w:t>José Cedeño</w:t>
+            </w:r>
           </w:p>
         </w:tc>
       </w:tr>
@@ -599,6 +605,12 @@
                 <w:b/>
               </w:rPr>
             </w:pPr>
+            <w:r>
+              <w:rPr>
+                <w:b/>
+              </w:rPr>
+              <w:t>26.000.184-1</w:t>
+            </w:r>
           </w:p>
         </w:tc>
       </w:tr>
@@ -638,6 +650,12 @@
                 <w:b/>
               </w:rPr>
             </w:pPr>
+            <w:r>
+              <w:rPr>
+                <w:b/>
+              </w:rPr>
+              <w:t>Ingeniería en Informática</w:t>
+            </w:r>
           </w:p>
         </w:tc>
       </w:tr>
@@ -677,6 +695,12 @@
                 <w:b/>
               </w:rPr>
             </w:pPr>
+            <w:r>
+              <w:rPr>
+                <w:b/>
+              </w:rPr>
+              <w:t>San Joaquín</w:t>
+            </w:r>
           </w:p>
         </w:tc>
       </w:tr>
@@ -842,84 +866,7 @@
                 <w:szCs w:val="20"/>
                 <w:lang w:eastAsia="es-CL"/>
               </w:rPr>
-              <w:t>Escribe</w:t>
-            </w:r>
-            <w:r>
-              <w:rPr>
-                <w:rFonts w:ascii="Calibri" w:hAnsi="Calibri" w:cs="Arial"/>
-                <w:i/>
-                <w:color w:val="548DD4"/>
-                <w:sz w:val="20"/>
-                <w:szCs w:val="20"/>
-                <w:lang w:eastAsia="es-CL"/>
-              </w:rPr>
-              <w:t xml:space="preserve"> el nombre </w:t>
-            </w:r>
-            <w:r>
-              <w:rPr>
-                <w:rFonts w:ascii="Calibri" w:hAnsi="Calibri" w:cs="Arial"/>
-                <w:i/>
-                <w:color w:val="548DD4"/>
-                <w:sz w:val="20"/>
-                <w:szCs w:val="20"/>
-                <w:lang w:eastAsia="es-CL"/>
-              </w:rPr>
-              <w:t>de tu</w:t>
-            </w:r>
-            <w:r>
-              <w:rPr>
-                <w:rFonts w:ascii="Calibri" w:hAnsi="Calibri" w:cs="Arial"/>
-                <w:i/>
-                <w:color w:val="548DD4"/>
-                <w:sz w:val="20"/>
-                <w:szCs w:val="20"/>
-                <w:lang w:eastAsia="es-CL"/>
-              </w:rPr>
-              <w:t xml:space="preserve"> Proye</w:t>
-            </w:r>
-            <w:r>
-              <w:rPr>
-                <w:rFonts w:ascii="Calibri" w:hAnsi="Calibri" w:cs="Arial"/>
-                <w:i/>
-                <w:color w:val="548DD4"/>
-                <w:sz w:val="20"/>
-                <w:szCs w:val="20"/>
-                <w:lang w:eastAsia="es-CL"/>
-              </w:rPr>
-              <w:t>c</w:t>
-            </w:r>
-            <w:r>
-              <w:rPr>
-                <w:rFonts w:ascii="Calibri" w:hAnsi="Calibri" w:cs="Arial"/>
-                <w:i/>
-                <w:color w:val="548DD4"/>
-                <w:sz w:val="20"/>
-                <w:szCs w:val="20"/>
-                <w:lang w:eastAsia="es-CL"/>
-              </w:rPr>
-              <w:t xml:space="preserve">to </w:t>
-            </w:r>
-            <w:r>
-              <w:rPr>
-                <w:rFonts w:ascii="Calibri" w:hAnsi="Calibri" w:cs="Arial"/>
-                <w:i/>
-                <w:color w:val="548DD4"/>
-                <w:sz w:val="20"/>
-                <w:szCs w:val="20"/>
-                <w:lang w:eastAsia="es-CL"/>
-              </w:rPr>
-              <w:t>APT</w:t>
-            </w:r>
-            <w:r>
-              <w:rPr>
-                <w:rFonts w:ascii="Calibri" w:hAnsi="Calibri" w:cs="Arial"/>
-                <w:i/>
-                <w:color w:val="548DD4"/>
-                <w:sz w:val="20"/>
-                <w:szCs w:val="20"/>
-                <w:lang w:eastAsia="es-CL"/>
-              </w:rPr>
-              <w:t>.</w:t>
+              <w:t>Sistema Integrado de Control Vehicular (SICV)</w:t>
             </w:r>
           </w:p>
         </w:tc>
@@ -969,117 +916,18 @@
                 <w:szCs w:val="20"/>
                 <w:lang w:eastAsia="es-CL"/>
               </w:rPr>
-              <w:t>Menciona</w:t>
-            </w:r>
-            <w:r>
-              <w:rPr>
-                <w:rFonts w:ascii="Calibri" w:hAnsi="Calibri" w:cs="Arial"/>
-                <w:i/>
-                <w:color w:val="548DD4"/>
-                <w:sz w:val="20"/>
-                <w:szCs w:val="20"/>
-                <w:lang w:eastAsia="es-CL"/>
-              </w:rPr>
-              <w:t xml:space="preserve"> la(s) área(s) de desempeño de </w:t>
-            </w:r>
-            <w:r>
-              <w:rPr>
-                <w:rFonts w:ascii="Calibri" w:hAnsi="Calibri" w:cs="Arial"/>
-                <w:i/>
-                <w:color w:val="548DD4"/>
-                <w:sz w:val="20"/>
-                <w:szCs w:val="20"/>
-                <w:lang w:eastAsia="es-CL"/>
-              </w:rPr>
-              <w:t>t</w:t>
-            </w:r>
-            <w:r>
-              <w:rPr>
-                <w:rFonts w:ascii="Calibri" w:hAnsi="Calibri" w:cs="Arial"/>
-                <w:i/>
-                <w:color w:val="548DD4"/>
-                <w:sz w:val="20"/>
-                <w:szCs w:val="20"/>
-                <w:lang w:eastAsia="es-CL"/>
-              </w:rPr>
-              <w:t xml:space="preserve">u </w:t>
-            </w:r>
-            <w:r>
-              <w:rPr>
-                <w:rFonts w:ascii="Calibri" w:hAnsi="Calibri" w:cs="Arial"/>
-                <w:i/>
-                <w:color w:val="548DD4"/>
-                <w:sz w:val="20"/>
-                <w:szCs w:val="20"/>
-                <w:lang w:eastAsia="es-CL"/>
-              </w:rPr>
-              <w:t>Plan</w:t>
-            </w:r>
-            <w:r>
-              <w:rPr>
-                <w:rFonts w:ascii="Calibri" w:hAnsi="Calibri" w:cs="Arial"/>
-                <w:i/>
-                <w:color w:val="548DD4"/>
-                <w:sz w:val="20"/>
-                <w:szCs w:val="20"/>
-                <w:lang w:eastAsia="es-CL"/>
-              </w:rPr>
-              <w:t xml:space="preserve"> de </w:t>
-            </w:r>
-            <w:r>
-              <w:rPr>
-                <w:rFonts w:ascii="Calibri" w:hAnsi="Calibri" w:cs="Arial"/>
-                <w:i/>
-                <w:color w:val="548DD4"/>
-                <w:sz w:val="20"/>
-                <w:szCs w:val="20"/>
-                <w:lang w:eastAsia="es-CL"/>
-              </w:rPr>
-              <w:t>E</w:t>
-            </w:r>
-            <w:r>
-              <w:rPr>
-                <w:rFonts w:ascii="Calibri" w:hAnsi="Calibri" w:cs="Arial"/>
-                <w:i/>
-                <w:color w:val="548DD4"/>
-                <w:sz w:val="20"/>
-                <w:szCs w:val="20"/>
-                <w:lang w:eastAsia="es-CL"/>
-              </w:rPr>
-              <w:t xml:space="preserve">studio </w:t>
-            </w:r>
-            <w:r>
-              <w:rPr>
-                <w:rFonts w:ascii="Calibri" w:hAnsi="Calibri" w:cs="Arial"/>
-                <w:i/>
-                <w:color w:val="548DD4"/>
-                <w:sz w:val="20"/>
-                <w:szCs w:val="20"/>
-                <w:lang w:eastAsia="es-CL"/>
-              </w:rPr>
-              <w:t>que vas a abordar en</w:t>
-            </w:r>
-            <w:r>
-              <w:rPr>
-                <w:rFonts w:ascii="Calibri" w:hAnsi="Calibri" w:cs="Arial"/>
-                <w:i/>
-                <w:color w:val="548DD4"/>
-                <w:sz w:val="20"/>
-                <w:szCs w:val="20"/>
-                <w:lang w:eastAsia="es-CL"/>
-              </w:rPr>
-              <w:t xml:space="preserve"> </w:t>
-            </w:r>
-            <w:r>
-              <w:rPr>
-                <w:rFonts w:ascii="Calibri" w:hAnsi="Calibri" w:cs="Arial"/>
-                <w:i/>
-                <w:color w:val="548DD4"/>
-                <w:sz w:val="20"/>
-                <w:szCs w:val="20"/>
-                <w:lang w:eastAsia="es-CL"/>
-              </w:rPr>
-              <w:t>tu Proyecto APT.</w:t>
+              <w:t>Informática, electrónica y electromecánica</w:t>
+            </w:r>
+            <w:r>
+              <w:rPr>
+                <w:rFonts w:ascii="Calibri" w:hAnsi="Calibri" w:cs="Arial"/>
+                <w:i/>
+                <w:color w:val="548DD4"/>
+                <w:sz w:val="20"/>
+                <w:szCs w:val="20"/>
+                <w:lang w:eastAsia="es-CL"/>
+              </w:rPr>
+              <w:t>.</w:t>
             </w:r>
           </w:p>
         </w:tc>
@@ -1139,8 +987,9 @@
                 <w:szCs w:val="20"/>
                 <w:lang w:eastAsia="es-CL"/>
               </w:rPr>
-              <w:t>Menciona las competencias</w:t>
-            </w:r>
+              <w:t xml:space="preserve">Metodología de Cascada, Desarrollo de software </w:t>
+            </w:r>
+            <w:proofErr w:type="spellStart"/>
             <w:r>
               <w:rPr>
                 <w:rFonts w:ascii="Calibri" w:hAnsi="Calibri" w:cs="Arial"/>
@@ -1151,8 +1000,9 @@
                 <w:szCs w:val="20"/>
                 <w:lang w:eastAsia="es-CL"/>
               </w:rPr>
-              <w:t xml:space="preserve"> </w:t>
-            </w:r>
+              <w:t>Frontend</w:t>
+            </w:r>
+            <w:proofErr w:type="spellEnd"/>
             <w:r>
               <w:rPr>
                 <w:rFonts w:ascii="Calibri" w:hAnsi="Calibri" w:cs="Arial"/>
@@ -1163,7 +1013,45 @@
                 <w:szCs w:val="20"/>
                 <w:lang w:eastAsia="es-CL"/>
               </w:rPr>
-              <w:t>de tu Plan de Estudio que vas a abordar en tu Proyecto APT.</w:t>
+              <w:t xml:space="preserve">, </w:t>
+            </w:r>
+            <w:proofErr w:type="spellStart"/>
+            <w:r>
+              <w:rPr>
+                <w:rFonts w:ascii="Calibri" w:hAnsi="Calibri" w:cs="Arial"/>
+                <w:i/>
+                <w:iCs/>
+                <w:color w:val="548DD4"/>
+                <w:sz w:val="20"/>
+                <w:szCs w:val="20"/>
+                <w:lang w:eastAsia="es-CL"/>
+              </w:rPr>
+              <w:t>backed</w:t>
+            </w:r>
+            <w:proofErr w:type="spellEnd"/>
+            <w:r>
+              <w:rPr>
+                <w:rFonts w:ascii="Calibri" w:hAnsi="Calibri" w:cs="Arial"/>
+                <w:i/>
+                <w:iCs/>
+                <w:color w:val="548DD4"/>
+                <w:sz w:val="20"/>
+                <w:szCs w:val="20"/>
+                <w:lang w:eastAsia="es-CL"/>
+              </w:rPr>
+              <w:t>, programación de base de datos, programación de Arduino</w:t>
+            </w:r>
+            <w:r>
+              <w:rPr>
+                <w:rFonts w:ascii="Calibri" w:hAnsi="Calibri" w:cs="Arial"/>
+                <w:i/>
+                <w:iCs/>
+                <w:color w:val="548DD4"/>
+                <w:sz w:val="20"/>
+                <w:szCs w:val="20"/>
+                <w:lang w:eastAsia="es-CL"/>
+              </w:rPr>
+              <w:t>, desarrollo de aplicaciones móviles.</w:t>
             </w:r>
           </w:p>
         </w:tc>
@@ -1365,243 +1253,131 @@
               <w:jc w:val="both"/>
               <w:rPr>
                 <w:rFonts w:ascii="Calibri" w:hAnsi="Calibri" w:cs="Arial"/>
-                <w:i/>
-                <w:iCs/>
-                <w:color w:val="548DD4"/>
-                <w:sz w:val="20"/>
-                <w:szCs w:val="20"/>
-                <w:lang w:eastAsia="es-CL"/>
-              </w:rPr>
-            </w:pPr>
-            <w:r>
-              <w:rPr>
-                <w:rFonts w:ascii="Calibri" w:hAnsi="Calibri" w:cs="Arial"/>
-                <w:i/>
-                <w:iCs/>
-                <w:color w:val="548DD4"/>
-                <w:sz w:val="20"/>
-                <w:szCs w:val="20"/>
-                <w:lang w:eastAsia="es-CL"/>
-              </w:rPr>
-              <w:t xml:space="preserve">Todo proyecto, ya sea una innovación, producto, servicio, etc., pretende dar respuesta a una situación o problemática. </w:t>
-            </w:r>
-            <w:r>
-              <w:rPr>
-                <w:rFonts w:ascii="Calibri" w:hAnsi="Calibri" w:cs="Arial"/>
-                <w:i/>
-                <w:iCs/>
-                <w:color w:val="548DD4"/>
-                <w:sz w:val="20"/>
-                <w:szCs w:val="20"/>
-                <w:lang w:eastAsia="es-CL"/>
-              </w:rPr>
-              <w:t xml:space="preserve">Señala qué problema busca </w:t>
-            </w:r>
-            <w:r>
-              <w:rPr>
-                <w:rFonts w:ascii="Calibri" w:hAnsi="Calibri" w:cs="Arial"/>
-                <w:i/>
-                <w:iCs/>
-                <w:color w:val="548DD4"/>
-                <w:sz w:val="20"/>
-                <w:szCs w:val="20"/>
-                <w:lang w:eastAsia="es-CL"/>
-              </w:rPr>
-              <w:t>solucionar tu</w:t>
-            </w:r>
-            <w:r>
-              <w:rPr>
-                <w:rFonts w:ascii="Calibri" w:hAnsi="Calibri" w:cs="Arial"/>
-                <w:i/>
-                <w:iCs/>
-                <w:color w:val="548DD4"/>
-                <w:sz w:val="20"/>
-                <w:szCs w:val="20"/>
-                <w:lang w:eastAsia="es-CL"/>
-              </w:rPr>
-              <w:t xml:space="preserve"> proyecto y la relevancia que tiene para el campo laboral de tu carrera. También menciona el contexto en que esta problemática se sitúa (lugar, a quienes impactaría, etc.). Es importante que esta problemática sea relevante en el contexto de la profesión, siendo su resolución un aporte real o simulado a la organización u entorno en el que se sitúa. Algunas preguntas que pueden ayudarte a responder este apartado son: </w:t>
-            </w:r>
-          </w:p>
-          <w:p>
-            <w:pPr>
-              <w:pStyle w:val="Prrafodelista"/>
-              <w:numPr>
-                <w:ilvl w:val="0"/>
-                <w:numId w:val="3"/>
-              </w:numPr>
-              <w:ind w:left="720"/>
-              <w:jc w:val="both"/>
-              <w:rPr>
-                <w:rFonts w:ascii="Calibri" w:hAnsi="Calibri" w:cs="Arial"/>
-                <w:i/>
-                <w:color w:val="548DD4"/>
-                <w:sz w:val="20"/>
-                <w:szCs w:val="20"/>
-                <w:lang w:eastAsia="es-CL"/>
-              </w:rPr>
-            </w:pPr>
-            <w:r>
-              <w:rPr>
-                <w:rFonts w:ascii="Calibri" w:hAnsi="Calibri" w:cs="Arial"/>
-                <w:i/>
-                <w:color w:val="548DD4"/>
-                <w:sz w:val="20"/>
-                <w:szCs w:val="20"/>
-                <w:lang w:eastAsia="es-CL"/>
-              </w:rPr>
-              <w:t>¿Por qué escogiste este tema? ¿Por qué es relevante este tema para el campo laboral de tu carrera?</w:t>
-            </w:r>
-          </w:p>
-          <w:p>
-            <w:pPr>
-              <w:pStyle w:val="Prrafodelista"/>
-              <w:numPr>
-                <w:ilvl w:val="0"/>
-                <w:numId w:val="3"/>
-              </w:numPr>
-              <w:ind w:left="720"/>
-              <w:jc w:val="both"/>
-              <w:rPr>
-                <w:rFonts w:ascii="Calibri" w:hAnsi="Calibri" w:cs="Arial"/>
-                <w:b/>
-                <w:bCs/>
-                <w:i/>
-                <w:color w:val="548DD4"/>
-                <w:sz w:val="20"/>
-                <w:szCs w:val="20"/>
-                <w:lang w:eastAsia="es-CL"/>
-              </w:rPr>
-            </w:pPr>
-            <w:r>
-              <w:rPr>
-                <w:rFonts w:ascii="Calibri" w:hAnsi="Calibri" w:cs="Arial"/>
-                <w:i/>
-                <w:color w:val="548DD4"/>
-                <w:sz w:val="20"/>
-                <w:szCs w:val="20"/>
-                <w:lang w:eastAsia="es-CL"/>
-              </w:rPr>
-              <w:t xml:space="preserve">¿Dónde se ubica la situación que vas a abordar? (Ej.: País, región, comuna o institución) ¿Cuáles son las características principales de ese lugar? </w:t>
-            </w:r>
-          </w:p>
-          <w:p>
-            <w:pPr>
-              <w:pStyle w:val="Prrafodelista"/>
-              <w:numPr>
-                <w:ilvl w:val="0"/>
-                <w:numId w:val="3"/>
-              </w:numPr>
-              <w:ind w:left="720"/>
-              <w:jc w:val="both"/>
-              <w:rPr>
-                <w:rFonts w:ascii="Calibri" w:hAnsi="Calibri" w:cs="Arial"/>
-                <w:i/>
-                <w:color w:val="548DD4"/>
-                <w:sz w:val="20"/>
-                <w:szCs w:val="20"/>
-                <w:lang w:eastAsia="es-CL"/>
-              </w:rPr>
-            </w:pPr>
-            <w:r>
-              <w:rPr>
-                <w:rFonts w:ascii="Calibri" w:hAnsi="Calibri" w:cs="Arial"/>
-                <w:i/>
-                <w:color w:val="548DD4"/>
-                <w:sz w:val="20"/>
-                <w:szCs w:val="20"/>
-                <w:lang w:eastAsia="es-CL"/>
-              </w:rPr>
-              <w:t xml:space="preserve">¿A quiénes afecta </w:t>
-            </w:r>
-            <w:r>
-              <w:rPr>
-                <w:rFonts w:ascii="Calibri" w:hAnsi="Calibri" w:cs="Arial"/>
-                <w:i/>
-                <w:color w:val="548DD4"/>
-                <w:sz w:val="20"/>
-                <w:szCs w:val="20"/>
-                <w:lang w:eastAsia="es-CL"/>
-              </w:rPr>
-              <w:t xml:space="preserve">o impacta </w:t>
-            </w:r>
-            <w:r>
-              <w:rPr>
-                <w:rFonts w:ascii="Calibri" w:hAnsi="Calibri" w:cs="Arial"/>
-                <w:i/>
-                <w:color w:val="548DD4"/>
-                <w:sz w:val="20"/>
-                <w:szCs w:val="20"/>
-                <w:lang w:eastAsia="es-CL"/>
-              </w:rPr>
-              <w:t>la situación que vas a abordar? (Ej.: Grupo etario, usuarios de algún servicio, etc.)</w:t>
-            </w:r>
-            <w:r>
-              <w:rPr>
-                <w:rFonts w:ascii="Calibri" w:hAnsi="Calibri" w:cs="Arial"/>
-                <w:i/>
-                <w:color w:val="548DD4"/>
-                <w:sz w:val="20"/>
-                <w:szCs w:val="20"/>
-                <w:lang w:eastAsia="es-CL"/>
-              </w:rPr>
-              <w:t>.</w:t>
-            </w:r>
-          </w:p>
-          <w:p>
-            <w:pPr>
-              <w:pStyle w:val="Prrafodelista"/>
-              <w:numPr>
-                <w:ilvl w:val="0"/>
-                <w:numId w:val="3"/>
-              </w:numPr>
-              <w:ind w:left="720"/>
-              <w:jc w:val="both"/>
-              <w:rPr>
-                <w:rFonts w:ascii="Calibri" w:hAnsi="Calibri" w:cs="Arial"/>
-                <w:i/>
-                <w:iCs/>
-                <w:color w:val="548DD4"/>
-                <w:sz w:val="20"/>
-                <w:szCs w:val="20"/>
-                <w:lang w:eastAsia="es-CL"/>
-              </w:rPr>
-            </w:pPr>
-            <w:r>
-              <w:rPr>
-                <w:rFonts w:ascii="Calibri" w:hAnsi="Calibri" w:cs="Arial"/>
-                <w:i/>
-                <w:iCs/>
-                <w:color w:val="548DD4"/>
-                <w:sz w:val="20"/>
-                <w:szCs w:val="20"/>
-                <w:lang w:eastAsia="es-CL"/>
-              </w:rPr>
-              <w:t xml:space="preserve">¿Cuál sería el aporte de valor </w:t>
-            </w:r>
-            <w:r>
-              <w:rPr>
-                <w:rFonts w:ascii="Calibri" w:hAnsi="Calibri" w:cs="Arial"/>
-                <w:i/>
-                <w:iCs/>
-                <w:color w:val="548DD4"/>
-                <w:sz w:val="20"/>
-                <w:szCs w:val="20"/>
-                <w:lang w:eastAsia="es-CL"/>
-              </w:rPr>
-              <w:t xml:space="preserve">(real o simulado) </w:t>
-            </w:r>
-            <w:r>
-              <w:rPr>
-                <w:rFonts w:ascii="Calibri" w:hAnsi="Calibri" w:cs="Arial"/>
-                <w:i/>
-                <w:iCs/>
-                <w:color w:val="548DD4"/>
-                <w:sz w:val="20"/>
-                <w:szCs w:val="20"/>
-                <w:lang w:eastAsia="es-CL"/>
-              </w:rPr>
-              <w:t>de tu Proyecto APT para el contexto laboral y/o social en que se situaría?</w:t>
-            </w:r>
+                <w:sz w:val="20"/>
+                <w:szCs w:val="20"/>
+                <w:lang w:eastAsia="es-CL"/>
+              </w:rPr>
+            </w:pPr>
+          </w:p>
+          <w:p>
+            <w:pPr>
+              <w:jc w:val="both"/>
+              <w:rPr>
+                <w:rFonts w:ascii="Calibri" w:hAnsi="Calibri" w:cs="Arial"/>
+                <w:sz w:val="20"/>
+                <w:szCs w:val="20"/>
+                <w:lang w:eastAsia="es-CL"/>
+              </w:rPr>
+            </w:pPr>
+            <w:r>
+              <w:rPr>
+                <w:rFonts w:ascii="Calibri" w:hAnsi="Calibri" w:cs="Arial"/>
+                <w:sz w:val="20"/>
+                <w:szCs w:val="20"/>
+                <w:lang w:eastAsia="es-CL"/>
+              </w:rPr>
+              <w:t>El SICV (Sistema Integrado de Control Vehicular) pretende ser un proyecto y un servicio capaz de ser utilizado para usos más prácticos y cómodos referentes a las funciones de control y utilidad de un vehículo.</w:t>
+            </w:r>
+          </w:p>
+          <w:p>
+            <w:pPr>
+              <w:jc w:val="both"/>
+              <w:rPr>
+                <w:rFonts w:ascii="Calibri" w:hAnsi="Calibri" w:cs="Arial"/>
+                <w:sz w:val="20"/>
+                <w:szCs w:val="20"/>
+                <w:lang w:eastAsia="es-CL"/>
+              </w:rPr>
+            </w:pPr>
+            <w:r>
+              <w:rPr>
+                <w:rFonts w:ascii="Calibri" w:hAnsi="Calibri" w:cs="Arial"/>
+                <w:sz w:val="20"/>
+                <w:szCs w:val="20"/>
+                <w:lang w:eastAsia="es-CL"/>
+              </w:rPr>
+              <w:t xml:space="preserve">Actualmente, los vehículos más modernos ya cuentan con tecnologías mucho más sofisticadas y cómodas que apuntan a la facilitación de la interacción con </w:t>
+            </w:r>
+            <w:r>
+              <w:rPr>
+                <w:rFonts w:ascii="Calibri" w:hAnsi="Calibri" w:cs="Arial"/>
+                <w:sz w:val="20"/>
+                <w:szCs w:val="20"/>
+                <w:lang w:eastAsia="es-CL"/>
+              </w:rPr>
+              <w:t>funciones integradas tales como la calefacción, el uso de la radio, control de las persianas, etcétera, pero que sin embargo dicho avance deja una brecha para los automóviles que no cuentan con estas integraciones incluidas.</w:t>
+            </w:r>
+          </w:p>
+          <w:p>
+            <w:pPr>
+              <w:jc w:val="both"/>
+              <w:rPr>
+                <w:rFonts w:ascii="Calibri" w:hAnsi="Calibri" w:cs="Arial"/>
+                <w:sz w:val="20"/>
+                <w:szCs w:val="20"/>
+                <w:lang w:eastAsia="es-CL"/>
+              </w:rPr>
+            </w:pPr>
+            <w:r>
+              <w:rPr>
+                <w:rFonts w:ascii="Calibri" w:hAnsi="Calibri" w:cs="Arial"/>
+                <w:sz w:val="20"/>
+                <w:szCs w:val="20"/>
+                <w:lang w:eastAsia="es-CL"/>
+              </w:rPr>
+              <w:t>En un primer panorama, este proyecto está planificado para brindar una solución para los vehículos ya existentes en forma de mejora, como una manera de “modernizar” las funcionalidades para un uso más eficaz y práctico de las mismas, adicionalmente integrando mejoras que el usuario sea capaz de inclusive administrar a través de su dispositivo móvil.</w:t>
+            </w:r>
+          </w:p>
+          <w:p>
+            <w:pPr>
+              <w:jc w:val="both"/>
+              <w:rPr>
+                <w:rFonts w:ascii="Calibri" w:hAnsi="Calibri" w:cs="Arial"/>
+                <w:sz w:val="20"/>
+                <w:szCs w:val="20"/>
+                <w:lang w:eastAsia="es-CL"/>
+              </w:rPr>
+            </w:pPr>
+            <w:r>
+              <w:rPr>
+                <w:rFonts w:ascii="Calibri" w:hAnsi="Calibri" w:cs="Arial"/>
+                <w:sz w:val="20"/>
+                <w:szCs w:val="20"/>
+                <w:lang w:eastAsia="es-CL"/>
+              </w:rPr>
+              <w:t xml:space="preserve">Por supuesto, la naturaleza de este proyecto requiere herramientas de software usualmente utilizadas en el mercado, para la creación de estos proyectos, </w:t>
+            </w:r>
+            <w:proofErr w:type="gramStart"/>
+            <w:r>
+              <w:rPr>
+                <w:rFonts w:ascii="Calibri" w:hAnsi="Calibri" w:cs="Arial"/>
+                <w:sz w:val="20"/>
+                <w:szCs w:val="20"/>
+                <w:lang w:eastAsia="es-CL"/>
+              </w:rPr>
+              <w:t>y</w:t>
+            </w:r>
+            <w:proofErr w:type="gramEnd"/>
+            <w:r>
+              <w:rPr>
+                <w:rFonts w:ascii="Calibri" w:hAnsi="Calibri" w:cs="Arial"/>
+                <w:sz w:val="20"/>
+                <w:szCs w:val="20"/>
+                <w:lang w:eastAsia="es-CL"/>
+              </w:rPr>
+              <w:t xml:space="preserve"> además, la realización de este mismo expone cómo un área de desempeño es capaz de ser empleada en conjunto con otras para brindar una gama extensa de usos y soluciones, siendo para este caso, la unión de la informática con la mecánica o, más precisamente, la electromecánica.</w:t>
+            </w:r>
+          </w:p>
+          <w:p>
+            <w:pPr>
+              <w:jc w:val="both"/>
+              <w:rPr>
+                <w:rFonts w:ascii="Calibri" w:hAnsi="Calibri" w:cs="Arial"/>
+                <w:sz w:val="20"/>
+                <w:szCs w:val="20"/>
+                <w:lang w:eastAsia="es-CL"/>
+              </w:rPr>
+            </w:pPr>
           </w:p>
         </w:tc>
       </w:tr>
@@ -1647,7 +1423,7 @@
               <w:jc w:val="both"/>
               <w:rPr>
                 <w:rFonts w:ascii="Calibri" w:hAnsi="Calibri" w:cs="Arial"/>
-                <w:i/>
+                <w:iCs/>
                 <w:color w:val="548DD4"/>
                 <w:sz w:val="20"/>
                 <w:szCs w:val="20"/>
@@ -1658,91 +1434,22 @@
             <w:r>
               <w:rPr>
                 <w:rFonts w:ascii="Calibri" w:hAnsi="Calibri" w:cs="Arial"/>
-                <w:i/>
-                <w:color w:val="548DD4"/>
-                <w:sz w:val="20"/>
-                <w:szCs w:val="20"/>
-                <w:lang w:eastAsia="es-CL"/>
-              </w:rPr>
-              <w:t>Señala qu</w:t>
-            </w:r>
-            <w:r>
-              <w:rPr>
-                <w:rFonts w:ascii="Calibri" w:hAnsi="Calibri" w:cs="Arial"/>
-                <w:i/>
-                <w:color w:val="548DD4"/>
-                <w:sz w:val="20"/>
-                <w:szCs w:val="20"/>
-                <w:lang w:eastAsia="es-CL"/>
-              </w:rPr>
-              <w:t>é</w:t>
-            </w:r>
-            <w:r>
-              <w:rPr>
-                <w:rFonts w:ascii="Calibri" w:hAnsi="Calibri" w:cs="Arial"/>
-                <w:i/>
-                <w:color w:val="548DD4"/>
-                <w:sz w:val="20"/>
-                <w:szCs w:val="20"/>
-                <w:lang w:eastAsia="es-CL"/>
-              </w:rPr>
-              <w:t xml:space="preserve"> se espera lograr con el proyecto </w:t>
-            </w:r>
-            <w:r>
-              <w:rPr>
-                <w:rFonts w:ascii="Calibri" w:hAnsi="Calibri" w:cs="Arial"/>
-                <w:i/>
-                <w:color w:val="548DD4"/>
-                <w:sz w:val="20"/>
-                <w:szCs w:val="20"/>
-                <w:lang w:eastAsia="es-CL"/>
-              </w:rPr>
-              <w:t xml:space="preserve">(objetivo) </w:t>
-            </w:r>
-            <w:r>
-              <w:rPr>
-                <w:rFonts w:ascii="Calibri" w:hAnsi="Calibri" w:cs="Arial"/>
-                <w:i/>
-                <w:color w:val="548DD4"/>
-                <w:sz w:val="20"/>
-                <w:szCs w:val="20"/>
-                <w:lang w:eastAsia="es-CL"/>
-              </w:rPr>
-              <w:t xml:space="preserve">y describe </w:t>
-            </w:r>
-            <w:r>
-              <w:rPr>
-                <w:rFonts w:ascii="Calibri" w:hAnsi="Calibri" w:cs="Arial"/>
-                <w:bCs/>
-                <w:i/>
-                <w:color w:val="548DD4"/>
-                <w:sz w:val="20"/>
-                <w:szCs w:val="20"/>
-                <w:lang w:eastAsia="es-CL"/>
-              </w:rPr>
-              <w:t>brevemente</w:t>
-            </w:r>
-            <w:r>
-              <w:rPr>
-                <w:rFonts w:ascii="Calibri" w:hAnsi="Calibri" w:cs="Arial"/>
-                <w:i/>
-                <w:color w:val="548DD4"/>
-                <w:sz w:val="20"/>
-                <w:szCs w:val="20"/>
-                <w:lang w:eastAsia="es-CL"/>
-              </w:rPr>
-              <w:t xml:space="preserve"> en qué consistiría, cómo planeas abordar la problemática presentada en el apartado</w:t>
-            </w:r>
-            <w:r>
-              <w:rPr>
-                <w:rFonts w:ascii="Calibri" w:hAnsi="Calibri" w:cs="Arial"/>
-                <w:i/>
-                <w:color w:val="548DD4"/>
-                <w:sz w:val="20"/>
-                <w:szCs w:val="20"/>
-                <w:lang w:eastAsia="es-CL"/>
-              </w:rPr>
-              <w:t xml:space="preserve"> anterior. </w:t>
+                <w:iCs/>
+                <w:sz w:val="20"/>
+                <w:szCs w:val="20"/>
+                <w:lang w:eastAsia="es-CL"/>
+              </w:rPr>
+              <w:t xml:space="preserve"> </w:t>
+            </w:r>
+            <w:r>
+              <w:rPr>
+                <w:rFonts w:ascii="Calibri" w:hAnsi="Calibri" w:cs="Arial"/>
+                <w:iCs/>
+                <w:sz w:val="20"/>
+                <w:szCs w:val="20"/>
+                <w:lang w:eastAsia="es-CL"/>
+              </w:rPr>
+              <w:t>El SICV consiste en un sistema compuesto por una tabla electrónica de Arduino como punto central, que sirve de conexión entre la parte electromecánica del vehículo al cual se conecte a través de conexiones alámbricas, y la aplicación móvil, que es la parte que permitiría la interacción con las funciones que el sistema ofrece, permitiendo el uso de funcionalidades de forma remota, mediciones constantes y en tiempo real de las condiciones del vehículo y alertas destinadas al usuario para indicar, a través de medidores integrados en la placa de Arduino, para indicar cuándo sea pertinente Revisar, Inspeccionar, Arreglar o Cambiar alguna pieza o componente del auto, según manuales oficiales designados para el modelo específico del auto.</w:t>
             </w:r>
           </w:p>
         </w:tc>
@@ -1789,90 +1496,12 @@
               <w:jc w:val="both"/>
               <w:rPr>
                 <w:rFonts w:ascii="Calibri" w:hAnsi="Calibri" w:cs="Arial"/>
-                <w:i/>
-                <w:color w:val="548DD4"/>
-                <w:sz w:val="20"/>
-                <w:szCs w:val="20"/>
-                <w:lang w:eastAsia="es-CL"/>
-              </w:rPr>
-            </w:pPr>
-            <w:r>
-              <w:rPr>
-                <w:rFonts w:ascii="Calibri" w:hAnsi="Calibri" w:cs="Arial"/>
-                <w:i/>
-                <w:color w:val="548DD4"/>
-                <w:sz w:val="20"/>
-                <w:szCs w:val="20"/>
-                <w:lang w:eastAsia="es-CL"/>
-              </w:rPr>
-              <w:t>Justifica</w:t>
-            </w:r>
-            <w:r>
-              <w:rPr>
-                <w:rFonts w:ascii="Calibri" w:hAnsi="Calibri" w:cs="Arial"/>
-                <w:i/>
-                <w:color w:val="548DD4"/>
-                <w:sz w:val="20"/>
-                <w:szCs w:val="20"/>
-                <w:lang w:eastAsia="es-CL"/>
-              </w:rPr>
-              <w:t xml:space="preserve"> </w:t>
-            </w:r>
-            <w:r>
-              <w:rPr>
-                <w:rFonts w:ascii="Calibri" w:hAnsi="Calibri" w:cs="Arial"/>
-                <w:i/>
-                <w:color w:val="548DD4"/>
-                <w:sz w:val="20"/>
-                <w:szCs w:val="20"/>
-                <w:lang w:eastAsia="es-CL"/>
-              </w:rPr>
-              <w:t>c</w:t>
-            </w:r>
-            <w:r>
-              <w:rPr>
-                <w:rFonts w:ascii="Calibri" w:hAnsi="Calibri" w:cs="Arial"/>
-                <w:i/>
-                <w:color w:val="548DD4"/>
-                <w:sz w:val="20"/>
-                <w:szCs w:val="20"/>
-                <w:lang w:eastAsia="es-CL"/>
-              </w:rPr>
-              <w:t>ó</w:t>
-            </w:r>
-            <w:r>
-              <w:rPr>
-                <w:rFonts w:ascii="Calibri" w:hAnsi="Calibri" w:cs="Arial"/>
-                <w:i/>
-                <w:color w:val="548DD4"/>
-                <w:sz w:val="20"/>
-                <w:szCs w:val="20"/>
-                <w:lang w:eastAsia="es-CL"/>
-              </w:rPr>
-              <w:t>mo se relaciona tu Proyecto APT con el perfil de egreso de tu carrera y, en particular, con las competencias del perfil de egreso que seleccionaste</w:t>
-            </w:r>
-            <w:r>
-              <w:rPr>
-                <w:rFonts w:ascii="Calibri" w:hAnsi="Calibri" w:cs="Arial"/>
-                <w:i/>
-                <w:color w:val="548DD4"/>
-                <w:sz w:val="20"/>
-                <w:szCs w:val="20"/>
-                <w:lang w:eastAsia="es-CL"/>
-              </w:rPr>
-              <w:t xml:space="preserve"> anteriormente</w:t>
-            </w:r>
-            <w:r>
-              <w:rPr>
-                <w:rFonts w:ascii="Calibri" w:hAnsi="Calibri" w:cs="Arial"/>
-                <w:i/>
-                <w:color w:val="548DD4"/>
-                <w:sz w:val="20"/>
-                <w:szCs w:val="20"/>
-                <w:lang w:eastAsia="es-CL"/>
-              </w:rPr>
-              <w:t xml:space="preserve">. </w:t>
-            </w:r>
+                <w:iCs/>
+                <w:sz w:val="20"/>
+                <w:szCs w:val="20"/>
+                <w:lang w:eastAsia="es-CL"/>
+              </w:rPr>
+            </w:pPr>
           </w:p>
           <w:p>
             <w:pPr>
@@ -1999,6 +1628,7 @@
                 <w:szCs w:val="20"/>
                 <w:lang w:eastAsia="es-CL"/>
               </w:rPr>
+              <w:lastRenderedPageBreak/>
               <w:t>¿Cuáles son tus intereses profesionales?  ¿Qué aspectos de tus intereses profesionales se ven reflejados en tu Proyecto APT? Realizar este Proyecto APT</w:t>
             </w:r>
             <w:r>
@@ -2047,6 +1677,7 @@
                 <w:rFonts w:ascii="Calibri" w:hAnsi="Calibri"/>
                 <w:color w:val="1F3864" w:themeColor="accent1" w:themeShade="80"/>
               </w:rPr>
+              <w:lastRenderedPageBreak/>
               <w:t>Factibilidad de desarrollo del Proyecto APT</w:t>
             </w:r>
           </w:p>
@@ -2504,7 +2135,6 @@
                 <w:szCs w:val="20"/>
                 <w:lang w:eastAsia="es-CL"/>
               </w:rPr>
-              <w:lastRenderedPageBreak/>
               <w:t>Factores</w:t>
             </w:r>
             <w:r>
@@ -3526,6 +3156,7 @@
                 <w:szCs w:val="20"/>
                 <w:lang w:eastAsia="es-CL"/>
               </w:rPr>
+              <w:lastRenderedPageBreak/>
               <w:t>Describe</w:t>
             </w:r>
             <w:r>
@@ -3815,6 +3446,7 @@
                 <w:sz w:val="28"/>
                 <w:szCs w:val="28"/>
               </w:rPr>
+              <w:lastRenderedPageBreak/>
               <w:t>6</w:t>
             </w:r>
             <w:r>
@@ -4458,7 +4090,23 @@
                 <w:rFonts w:ascii="Calibri" w:hAnsi="Calibri"/>
                 <w:color w:val="1F3864" w:themeColor="accent1" w:themeShade="80"/>
               </w:rPr>
-              <w:t>efine la planificación de tu Proyecto APT de acuerdo a lo requerido</w:t>
+              <w:t xml:space="preserve">efine la planificación de tu Proyecto APT </w:t>
+            </w:r>
+            <w:proofErr w:type="gramStart"/>
+            <w:r>
+              <w:rPr>
+                <w:rFonts w:ascii="Calibri" w:hAnsi="Calibri"/>
+                <w:color w:val="1F3864" w:themeColor="accent1" w:themeShade="80"/>
+              </w:rPr>
+              <w:t>de acuerdo a</w:t>
+            </w:r>
+            <w:proofErr w:type="gramEnd"/>
+            <w:r>
+              <w:rPr>
+                <w:rFonts w:ascii="Calibri" w:hAnsi="Calibri"/>
+                <w:color w:val="1F3864" w:themeColor="accent1" w:themeShade="80"/>
+              </w:rPr>
+              <w:t xml:space="preserve"> lo requerido</w:t>
             </w:r>
             <w:r>
               <w:rPr>
@@ -4596,14 +4244,30 @@
                 <w:rFonts w:ascii="Calibri" w:hAnsi="Calibri"/>
                 <w:color w:val="1F3864" w:themeColor="accent1" w:themeShade="80"/>
               </w:rPr>
-              <w:t xml:space="preserve">Nombre de </w:t>
-            </w:r>
-            <w:r>
-              <w:rPr>
-                <w:rFonts w:ascii="Calibri" w:hAnsi="Calibri"/>
-                <w:color w:val="1F3864" w:themeColor="accent1" w:themeShade="80"/>
-              </w:rPr>
-              <w:t xml:space="preserve"> Actividades/Tareas</w:t>
+              <w:t xml:space="preserve">Nombre </w:t>
+            </w:r>
+            <w:proofErr w:type="gramStart"/>
+            <w:r>
+              <w:rPr>
+                <w:rFonts w:ascii="Calibri" w:hAnsi="Calibri"/>
+                <w:color w:val="1F3864" w:themeColor="accent1" w:themeShade="80"/>
+              </w:rPr>
+              <w:t xml:space="preserve">de </w:t>
+            </w:r>
+            <w:r>
+              <w:rPr>
+                <w:rFonts w:ascii="Calibri" w:hAnsi="Calibri"/>
+                <w:color w:val="1F3864" w:themeColor="accent1" w:themeShade="80"/>
+              </w:rPr>
+              <w:t xml:space="preserve"> Actividades</w:t>
+            </w:r>
+            <w:proofErr w:type="gramEnd"/>
+            <w:r>
+              <w:rPr>
+                <w:rFonts w:ascii="Calibri" w:hAnsi="Calibri"/>
+                <w:color w:val="1F3864" w:themeColor="accent1" w:themeShade="80"/>
+              </w:rPr>
+              <w:t>/Tareas</w:t>
             </w:r>
           </w:p>
         </w:tc>
@@ -5520,6 +5184,7 @@
                 <w:sz w:val="28"/>
                 <w:szCs w:val="28"/>
               </w:rPr>
+              <w:lastRenderedPageBreak/>
               <w:t>8</w:t>
             </w:r>
             <w:r>
@@ -7210,7 +6875,7 @@
 </file>
 
 <file path=word/endnotes.xml><?xml version="1.0" encoding="utf-8"?>
-<w:endnotes xmlns:wpc="http://schemas.microsoft.com/office/word/2010/wordprocessingCanvas" xmlns:cx="http://schemas.microsoft.com/office/drawing/2014/chartex" xmlns:mc="http://schemas.openxmlformats.org/markup-compatibility/2006" xmlns:o="urn:schemas-microsoft-com:office:office" xmlns:r="http://schemas.openxmlformats.org/officeDocument/2006/relationships" xmlns:m="http://schemas.openxmlformats.org/officeDocument/2006/math" xmlns:v="urn:schemas-microsoft-com:vml" xmlns:wp14="http://schemas.microsoft.com/office/word/2010/wordprocessingDrawing" xmlns:wp="http://schemas.openxmlformats.org/drawingml/2006/wordprocessingDrawing" xmlns:w10="urn:schemas-microsoft-com:office:word" xmlns:w="http://schemas.openxmlformats.org/wordprocessingml/2006/main" xmlns:w14="http://schemas.microsoft.com/office/word/2010/wordml" xmlns:w15="http://schemas.microsoft.com/office/word/2012/wordml" xmlns:w16se="http://schemas.microsoft.com/office/word/2015/wordml/symex" xmlns:wpg="http://schemas.microsoft.com/office/word/2010/wordprocessingGroup" xmlns:wpi="http://schemas.microsoft.com/office/word/2010/wordprocessingInk" xmlns:wne="http://schemas.microsoft.com/office/word/2006/wordml" xmlns:wps="http://schemas.microsoft.com/office/word/2010/wordprocessingShape" mc:Ignorable="w14 w15 w16se wp14">
+<w:endnotes xmlns:wpc="http://schemas.microsoft.com/office/word/2010/wordprocessingCanvas" xmlns:cx="http://schemas.microsoft.com/office/drawing/2014/chartex" xmlns:cx1="http://schemas.microsoft.com/office/drawing/2015/9/8/chartex" xmlns:cx2="http://schemas.microsoft.com/office/drawing/2015/10/21/chartex" xmlns:cx3="http://schemas.microsoft.com/office/drawing/2016/5/9/chartex" xmlns:cx4="http://schemas.microsoft.com/office/drawing/2016/5/10/chartex" xmlns:cx5="http://schemas.microsoft.com/office/drawing/2016/5/11/chartex" xmlns:cx6="http://schemas.microsoft.com/office/drawing/2016/5/12/chartex" xmlns:cx7="http://schemas.microsoft.com/office/drawing/2016/5/13/chartex" xmlns:cx8="http://schemas.microsoft.com/office/drawing/2016/5/14/chartex" xmlns:mc="http://schemas.openxmlformats.org/markup-compatibility/2006" xmlns:aink="http://schemas.microsoft.com/office/drawing/2016/ink" xmlns:am3d="http://schemas.microsoft.com/office/drawing/2017/model3d" xmlns:o="urn:schemas-microsoft-com:office:office" xmlns:oel="http://schemas.microsoft.com/office/2019/extlst" xmlns:r="http://schemas.openxmlformats.org/officeDocument/2006/relationships" xmlns:m="http://schemas.openxmlformats.org/officeDocument/2006/math" xmlns:v="urn:schemas-microsoft-com:vml" xmlns:wp14="http://schemas.microsoft.com/office/word/2010/wordprocessingDrawing" xmlns:wp="http://schemas.openxmlformats.org/drawingml/2006/wordprocessingDrawing" xmlns:w10="urn:schemas-microsoft-com:office:word" xmlns:w="http://schemas.openxmlformats.org/wordprocessingml/2006/main" xmlns:w14="http://schemas.microsoft.com/office/word/2010/wordml" xmlns:w15="http://schemas.microsoft.com/office/word/2012/wordml" xmlns:w16cex="http://schemas.microsoft.com/office/word/2018/wordml/cex" xmlns:w16cid="http://schemas.microsoft.com/office/word/2016/wordml/cid" xmlns:w16="http://schemas.microsoft.com/office/word/2018/wordml" xmlns:w16du="http://schemas.microsoft.com/office/word/2023/wordml/word16du" xmlns:w16sdtdh="http://schemas.microsoft.com/office/word/2020/wordml/sdtdatahash" xmlns:w16sdtfl="http://schemas.microsoft.com/office/word/2024/wordml/sdtformatlock" xmlns:w16se="http://schemas.microsoft.com/office/word/2015/wordml/symex" xmlns:wpg="http://schemas.microsoft.com/office/word/2010/wordprocessingGroup" xmlns:wpi="http://schemas.microsoft.com/office/word/2010/wordprocessingInk" xmlns:wne="http://schemas.microsoft.com/office/word/2006/wordml" xmlns:wps="http://schemas.microsoft.com/office/word/2010/wordprocessingShape" mc:Ignorable="w14 w15 w16se w16cid w16 w16cex w16sdtdh w16sdtfl w16du wp14">
   <w:endnote w:type="separator" w:id="-1">
     <w:p>
       <w:pPr>
@@ -7235,7 +6900,7 @@
 </file>
 
 <file path=word/footnotes.xml><?xml version="1.0" encoding="utf-8"?>
-<w:footnotes xmlns:wpc="http://schemas.microsoft.com/office/word/2010/wordprocessingCanvas" xmlns:cx="http://schemas.microsoft.com/office/drawing/2014/chartex" xmlns:mc="http://schemas.openxmlformats.org/markup-compatibility/2006" xmlns:o="urn:schemas-microsoft-com:office:office" xmlns:r="http://schemas.openxmlformats.org/officeDocument/2006/relationships" xmlns:m="http://schemas.openxmlformats.org/officeDocument/2006/math" xmlns:v="urn:schemas-microsoft-com:vml" xmlns:wp14="http://schemas.microsoft.com/office/word/2010/wordprocessingDrawing" xmlns:wp="http://schemas.openxmlformats.org/drawingml/2006/wordprocessingDrawing" xmlns:w10="urn:schemas-microsoft-com:office:word" xmlns:w="http://schemas.openxmlformats.org/wordprocessingml/2006/main" xmlns:w14="http://schemas.microsoft.com/office/word/2010/wordml" xmlns:w15="http://schemas.microsoft.com/office/word/2012/wordml" xmlns:w16se="http://schemas.microsoft.com/office/word/2015/wordml/symex" xmlns:wpg="http://schemas.microsoft.com/office/word/2010/wordprocessingGroup" xmlns:wpi="http://schemas.microsoft.com/office/word/2010/wordprocessingInk" xmlns:wne="http://schemas.microsoft.com/office/word/2006/wordml" xmlns:wps="http://schemas.microsoft.com/office/word/2010/wordprocessingShape" mc:Ignorable="w14 w15 w16se wp14">
+<w:footnotes xmlns:wpc="http://schemas.microsoft.com/office/word/2010/wordprocessingCanvas" xmlns:cx="http://schemas.microsoft.com/office/drawing/2014/chartex" xmlns:cx1="http://schemas.microsoft.com/office/drawing/2015/9/8/chartex" xmlns:cx2="http://schemas.microsoft.com/office/drawing/2015/10/21/chartex" xmlns:cx3="http://schemas.microsoft.com/office/drawing/2016/5/9/chartex" xmlns:cx4="http://schemas.microsoft.com/office/drawing/2016/5/10/chartex" xmlns:cx5="http://schemas.microsoft.com/office/drawing/2016/5/11/chartex" xmlns:cx6="http://schemas.microsoft.com/office/drawing/2016/5/12/chartex" xmlns:cx7="http://schemas.microsoft.com/office/drawing/2016/5/13/chartex" xmlns:cx8="http://schemas.microsoft.com/office/drawing/2016/5/14/chartex" xmlns:mc="http://schemas.openxmlformats.org/markup-compatibility/2006" xmlns:aink="http://schemas.microsoft.com/office/drawing/2016/ink" xmlns:am3d="http://schemas.microsoft.com/office/drawing/2017/model3d" xmlns:o="urn:schemas-microsoft-com:office:office" xmlns:oel="http://schemas.microsoft.com/office/2019/extlst" xmlns:r="http://schemas.openxmlformats.org/officeDocument/2006/relationships" xmlns:m="http://schemas.openxmlformats.org/officeDocument/2006/math" xmlns:v="urn:schemas-microsoft-com:vml" xmlns:wp14="http://schemas.microsoft.com/office/word/2010/wordprocessingDrawing" xmlns:wp="http://schemas.openxmlformats.org/drawingml/2006/wordprocessingDrawing" xmlns:w10="urn:schemas-microsoft-com:office:word" xmlns:w="http://schemas.openxmlformats.org/wordprocessingml/2006/main" xmlns:w14="http://schemas.microsoft.com/office/word/2010/wordml" xmlns:w15="http://schemas.microsoft.com/office/word/2012/wordml" xmlns:w16cex="http://schemas.microsoft.com/office/word/2018/wordml/cex" xmlns:w16cid="http://schemas.microsoft.com/office/word/2016/wordml/cid" xmlns:w16="http://schemas.microsoft.com/office/word/2018/wordml" xmlns:w16du="http://schemas.microsoft.com/office/word/2023/wordml/word16du" xmlns:w16sdtdh="http://schemas.microsoft.com/office/word/2020/wordml/sdtdatahash" xmlns:w16sdtfl="http://schemas.microsoft.com/office/word/2024/wordml/sdtformatlock" xmlns:w16se="http://schemas.microsoft.com/office/word/2015/wordml/symex" xmlns:wpg="http://schemas.microsoft.com/office/word/2010/wordprocessingGroup" xmlns:wpi="http://schemas.microsoft.com/office/word/2010/wordprocessingInk" xmlns:wne="http://schemas.microsoft.com/office/word/2006/wordml" xmlns:wps="http://schemas.microsoft.com/office/word/2010/wordprocessingShape" mc:Ignorable="w14 w15 w16se w16cid w16 w16cex w16sdtdh w16sdtfl w16du wp14">
   <w:footnote w:type="separator" w:id="-1">
     <w:p>
       <w:pPr>
@@ -7315,7 +6980,7 @@
 </file>
 
 <file path=word/header1.xml><?xml version="1.0" encoding="utf-8"?>
-<w:hdr xmlns:wpc="http://schemas.microsoft.com/office/word/2010/wordprocessingCanvas" xmlns:cx="http://schemas.microsoft.com/office/drawing/2014/chartex" xmlns:mc="http://schemas.openxmlformats.org/markup-compatibility/2006" xmlns:o="urn:schemas-microsoft-com:office:office" xmlns:r="http://schemas.openxmlformats.org/officeDocument/2006/relationships" xmlns:m="http://schemas.openxmlformats.org/officeDocument/2006/math" xmlns:v="urn:schemas-microsoft-com:vml" xmlns:wp14="http://schemas.microsoft.com/office/word/2010/wordprocessingDrawing" xmlns:wp="http://schemas.openxmlformats.org/drawingml/2006/wordprocessingDrawing" xmlns:w10="urn:schemas-microsoft-com:office:word" xmlns:w="http://schemas.openxmlformats.org/wordprocessingml/2006/main" xmlns:w14="http://schemas.microsoft.com/office/word/2010/wordml" xmlns:w15="http://schemas.microsoft.com/office/word/2012/wordml" xmlns:w16se="http://schemas.microsoft.com/office/word/2015/wordml/symex" xmlns:wpg="http://schemas.microsoft.com/office/word/2010/wordprocessingGroup" xmlns:wpi="http://schemas.microsoft.com/office/word/2010/wordprocessingInk" xmlns:wne="http://schemas.microsoft.com/office/word/2006/wordml" xmlns:wps="http://schemas.microsoft.com/office/word/2010/wordprocessingShape" mc:Ignorable="w14 w15 w16se wp14">
+<w:hdr xmlns:wpc="http://schemas.microsoft.com/office/word/2010/wordprocessingCanvas" xmlns:cx="http://schemas.microsoft.com/office/drawing/2014/chartex" xmlns:cx1="http://schemas.microsoft.com/office/drawing/2015/9/8/chartex" xmlns:cx2="http://schemas.microsoft.com/office/drawing/2015/10/21/chartex" xmlns:cx3="http://schemas.microsoft.com/office/drawing/2016/5/9/chartex" xmlns:cx4="http://schemas.microsoft.com/office/drawing/2016/5/10/chartex" xmlns:cx5="http://schemas.microsoft.com/office/drawing/2016/5/11/chartex" xmlns:cx6="http://schemas.microsoft.com/office/drawing/2016/5/12/chartex" xmlns:cx7="http://schemas.microsoft.com/office/drawing/2016/5/13/chartex" xmlns:cx8="http://schemas.microsoft.com/office/drawing/2016/5/14/chartex" xmlns:mc="http://schemas.openxmlformats.org/markup-compatibility/2006" xmlns:aink="http://schemas.microsoft.com/office/drawing/2016/ink" xmlns:am3d="http://schemas.microsoft.com/office/drawing/2017/model3d" xmlns:o="urn:schemas-microsoft-com:office:office" xmlns:oel="http://schemas.microsoft.com/office/2019/extlst" xmlns:r="http://schemas.openxmlformats.org/officeDocument/2006/relationships" xmlns:m="http://schemas.openxmlformats.org/officeDocument/2006/math" xmlns:v="urn:schemas-microsoft-com:vml" xmlns:wp14="http://schemas.microsoft.com/office/word/2010/wordprocessingDrawing" xmlns:wp="http://schemas.openxmlformats.org/drawingml/2006/wordprocessingDrawing" xmlns:w10="urn:schemas-microsoft-com:office:word" xmlns:w="http://schemas.openxmlformats.org/wordprocessingml/2006/main" xmlns:w14="http://schemas.microsoft.com/office/word/2010/wordml" xmlns:w15="http://schemas.microsoft.com/office/word/2012/wordml" xmlns:w16cex="http://schemas.microsoft.com/office/word/2018/wordml/cex" xmlns:w16cid="http://schemas.microsoft.com/office/word/2016/wordml/cid" xmlns:w16="http://schemas.microsoft.com/office/word/2018/wordml" xmlns:w16du="http://schemas.microsoft.com/office/word/2023/wordml/word16du" xmlns:w16sdtdh="http://schemas.microsoft.com/office/word/2020/wordml/sdtdatahash" xmlns:w16sdtfl="http://schemas.microsoft.com/office/word/2024/wordml/sdtformatlock" xmlns:w16se="http://schemas.microsoft.com/office/word/2015/wordml/symex" xmlns:wpg="http://schemas.microsoft.com/office/word/2010/wordprocessingGroup" xmlns:wpi="http://schemas.microsoft.com/office/word/2010/wordprocessingInk" xmlns:wne="http://schemas.microsoft.com/office/word/2006/wordml" xmlns:wps="http://schemas.microsoft.com/office/word/2010/wordprocessingShape" mc:Ignorable="w14 w15 w16se w16cid w16 w16cex w16sdtdh w16sdtfl w16du wp14">
   <w:tbl>
     <w:tblPr>
       <w:tblStyle w:val="Tablaconcuadrcula1"/>
@@ -7500,7 +7165,7 @@
 </file>
 
 <file path=word/numbering.xml><?xml version="1.0" encoding="utf-8"?>
-<w:numbering xmlns:wpc="http://schemas.microsoft.com/office/word/2010/wordprocessingCanvas" xmlns:cx="http://schemas.microsoft.com/office/drawing/2014/chartex" xmlns:mc="http://schemas.openxmlformats.org/markup-compatibility/2006" xmlns:o="urn:schemas-microsoft-com:office:office" xmlns:r="http://schemas.openxmlformats.org/officeDocument/2006/relationships" xmlns:m="http://schemas.openxmlformats.org/officeDocument/2006/math" xmlns:v="urn:schemas-microsoft-com:vml" xmlns:wp14="http://schemas.microsoft.com/office/word/2010/wordprocessingDrawing" xmlns:wp="http://schemas.openxmlformats.org/drawingml/2006/wordprocessingDrawing" xmlns:w10="urn:schemas-microsoft-com:office:word" xmlns:w="http://schemas.openxmlformats.org/wordprocessingml/2006/main" xmlns:w14="http://schemas.microsoft.com/office/word/2010/wordml" xmlns:w15="http://schemas.microsoft.com/office/word/2012/wordml" xmlns:w16se="http://schemas.microsoft.com/office/word/2015/wordml/symex" xmlns:wpg="http://schemas.microsoft.com/office/word/2010/wordprocessingGroup" xmlns:wpi="http://schemas.microsoft.com/office/word/2010/wordprocessingInk" xmlns:wne="http://schemas.microsoft.com/office/word/2006/wordml" xmlns:wps="http://schemas.microsoft.com/office/word/2010/wordprocessingShape" mc:Ignorable="w14 w15 w16se wp14">
+<w:numbering xmlns:wpc="http://schemas.microsoft.com/office/word/2010/wordprocessingCanvas" xmlns:cx="http://schemas.microsoft.com/office/drawing/2014/chartex" xmlns:cx1="http://schemas.microsoft.com/office/drawing/2015/9/8/chartex" xmlns:cx2="http://schemas.microsoft.com/office/drawing/2015/10/21/chartex" xmlns:cx3="http://schemas.microsoft.com/office/drawing/2016/5/9/chartex" xmlns:cx4="http://schemas.microsoft.com/office/drawing/2016/5/10/chartex" xmlns:cx5="http://schemas.microsoft.com/office/drawing/2016/5/11/chartex" xmlns:cx6="http://schemas.microsoft.com/office/drawing/2016/5/12/chartex" xmlns:cx7="http://schemas.microsoft.com/office/drawing/2016/5/13/chartex" xmlns:cx8="http://schemas.microsoft.com/office/drawing/2016/5/14/chartex" xmlns:mc="http://schemas.openxmlformats.org/markup-compatibility/2006" xmlns:aink="http://schemas.microsoft.com/office/drawing/2016/ink" xmlns:am3d="http://schemas.microsoft.com/office/drawing/2017/model3d" xmlns:o="urn:schemas-microsoft-com:office:office" xmlns:oel="http://schemas.microsoft.com/office/2019/extlst" xmlns:r="http://schemas.openxmlformats.org/officeDocument/2006/relationships" xmlns:m="http://schemas.openxmlformats.org/officeDocument/2006/math" xmlns:v="urn:schemas-microsoft-com:vml" xmlns:wp14="http://schemas.microsoft.com/office/word/2010/wordprocessingDrawing" xmlns:wp="http://schemas.openxmlformats.org/drawingml/2006/wordprocessingDrawing" xmlns:w10="urn:schemas-microsoft-com:office:word" xmlns:w="http://schemas.openxmlformats.org/wordprocessingml/2006/main" xmlns:w14="http://schemas.microsoft.com/office/word/2010/wordml" xmlns:w15="http://schemas.microsoft.com/office/word/2012/wordml" xmlns:w16cex="http://schemas.microsoft.com/office/word/2018/wordml/cex" xmlns:w16cid="http://schemas.microsoft.com/office/word/2016/wordml/cid" xmlns:w16="http://schemas.microsoft.com/office/word/2018/wordml" xmlns:w16du="http://schemas.microsoft.com/office/word/2023/wordml/word16du" xmlns:w16sdtdh="http://schemas.microsoft.com/office/word/2020/wordml/sdtdatahash" xmlns:w16sdtfl="http://schemas.microsoft.com/office/word/2024/wordml/sdtformatlock" xmlns:w16se="http://schemas.microsoft.com/office/word/2015/wordml/symex" xmlns:wpg="http://schemas.microsoft.com/office/word/2010/wordprocessingGroup" xmlns:wpi="http://schemas.microsoft.com/office/word/2010/wordprocessingInk" xmlns:wne="http://schemas.microsoft.com/office/word/2006/wordml" xmlns:wps="http://schemas.microsoft.com/office/word/2010/wordprocessingShape" mc:Ignorable="w14 w15 w16se w16cid w16 w16cex w16sdtdh w16sdtfl w16du wp14">
   <w:abstractNum w:abstractNumId="0" w15:restartNumberingAfterBreak="0">
     <w:nsid w:val="129E5F86"/>
     <w:multiLevelType w:val="hybridMultilevel"/>
@@ -7889,23 +7554,23 @@
       </w:pPr>
     </w:lvl>
   </w:abstractNum>
-  <w:num w:numId="1">
+  <w:num w:numId="1" w16cid:durableId="2001616397">
     <w:abstractNumId w:val="2"/>
   </w:num>
-  <w:num w:numId="2">
+  <w:num w:numId="2" w16cid:durableId="2052877373">
     <w:abstractNumId w:val="3"/>
   </w:num>
-  <w:num w:numId="3">
+  <w:num w:numId="3" w16cid:durableId="1152140477">
     <w:abstractNumId w:val="0"/>
   </w:num>
-  <w:num w:numId="4">
+  <w:num w:numId="4" w16cid:durableId="556939558">
     <w:abstractNumId w:val="1"/>
   </w:num>
 </w:numbering>
 </file>
 
 <file path=word/styles.xml><?xml version="1.0" encoding="utf-8"?>
-<w:styles xmlns:mc="http://schemas.openxmlformats.org/markup-compatibility/2006" xmlns:r="http://schemas.openxmlformats.org/officeDocument/2006/relationships" xmlns:w="http://schemas.openxmlformats.org/wordprocessingml/2006/main" xmlns:w14="http://schemas.microsoft.com/office/word/2010/wordml" xmlns:w15="http://schemas.microsoft.com/office/word/2012/wordml" xmlns:w16se="http://schemas.microsoft.com/office/word/2015/wordml/symex" mc:Ignorable="w14 w15 w16se">
+<w:styles xmlns:mc="http://schemas.openxmlformats.org/markup-compatibility/2006" xmlns:r="http://schemas.openxmlformats.org/officeDocument/2006/relationships" xmlns:w="http://schemas.openxmlformats.org/wordprocessingml/2006/main" xmlns:w14="http://schemas.microsoft.com/office/word/2010/wordml" xmlns:w15="http://schemas.microsoft.com/office/word/2012/wordml" xmlns:w16cex="http://schemas.microsoft.com/office/word/2018/wordml/cex" xmlns:w16cid="http://schemas.microsoft.com/office/word/2016/wordml/cid" xmlns:w16="http://schemas.microsoft.com/office/word/2018/wordml" xmlns:w16du="http://schemas.microsoft.com/office/word/2023/wordml/word16du" xmlns:w16sdtdh="http://schemas.microsoft.com/office/word/2020/wordml/sdtdatahash" xmlns:w16sdtfl="http://schemas.microsoft.com/office/word/2024/wordml/sdtformatlock" xmlns:w16se="http://schemas.microsoft.com/office/word/2015/wordml/symex" mc:Ignorable="w14 w15 w16se w16cid w16 w16cex w16sdtdh w16sdtfl w16du">
   <w:docDefaults>
     <w:rPrDefault>
       <w:rPr>
@@ -7917,7 +7582,7 @@
     </w:rPrDefault>
     <w:pPrDefault/>
   </w:docDefaults>
-  <w:latentStyles w:defLockedState="0" w:defUIPriority="99" w:defSemiHidden="0" w:defUnhideWhenUsed="0" w:defQFormat="0" w:count="371">
+  <w:latentStyles w:defLockedState="0" w:defUIPriority="99" w:defSemiHidden="0" w:defUnhideWhenUsed="0" w:defQFormat="0" w:count="376">
     <w:lsdException w:name="Normal" w:uiPriority="0" w:qFormat="1"/>
     <w:lsdException w:name="heading 1" w:uiPriority="9" w:qFormat="1"/>
     <w:lsdException w:name="heading 2" w:semiHidden="1" w:uiPriority="9" w:unhideWhenUsed="1" w:qFormat="1"/>
@@ -8289,6 +7954,11 @@
     <w:lsdException w:name="List Table 5 Dark Accent 6" w:uiPriority="50"/>
     <w:lsdException w:name="List Table 6 Colorful Accent 6" w:uiPriority="51"/>
     <w:lsdException w:name="List Table 7 Colorful Accent 6" w:uiPriority="52"/>
+    <w:lsdException w:name="Mention" w:semiHidden="1" w:unhideWhenUsed="1"/>
+    <w:lsdException w:name="Smart Hyperlink" w:semiHidden="1" w:unhideWhenUsed="1"/>
+    <w:lsdException w:name="Hashtag" w:semiHidden="1" w:unhideWhenUsed="1"/>
+    <w:lsdException w:name="Unresolved Mention" w:semiHidden="1" w:unhideWhenUsed="1"/>
+    <w:lsdException w:name="Smart Link" w:semiHidden="1" w:unhideWhenUsed="1"/>
   </w:latentStyles>
   <w:style w:type="paragraph" w:default="1" w:styleId="Normal">
     <w:name w:val="Normal"/>
@@ -8911,6 +8581,21 @@
 </file>
 
 <file path=customXml/item1.xml><?xml version="1.0" encoding="utf-8"?>
+<p:properties xmlns:p="http://schemas.microsoft.com/office/2006/metadata/properties" xmlns:xsi="http://www.w3.org/2001/XMLSchema-instance" xmlns:pc="http://schemas.microsoft.com/office/infopath/2007/PartnerControls">
+  <documentManagement/>
+</p:properties>
+</file>
+
+<file path=customXml/item2.xml><?xml version="1.0" encoding="utf-8"?>
+<?mso-contentType ?>
+<FormTemplates xmlns="http://schemas.microsoft.com/sharepoint/v3/contenttype/forms">
+  <Display>DocumentLibraryForm</Display>
+  <Edit>DocumentLibraryForm</Edit>
+  <New>DocumentLibraryForm</New>
+</FormTemplates>
+</file>
+
+<file path=customXml/item3.xml><?xml version="1.0" encoding="utf-8"?>
 <ct:contentTypeSchema xmlns:ct="http://schemas.microsoft.com/office/2006/metadata/contentType" xmlns:ma="http://schemas.microsoft.com/office/2006/metadata/properties/metaAttributes" ct:_="" ma:_="" ma:contentTypeName="Documento" ma:contentTypeID="0x010100E96778489EE7714D8BD12CC105EB918B" ma:contentTypeVersion="2" ma:contentTypeDescription="Crear nuevo documento." ma:contentTypeScope="" ma:versionID="416c5c7ae9b5d54d83875cd3c65194e3">
   <xsd:schema xmlns:xsd="http://www.w3.org/2001/XMLSchema" xmlns:xs="http://www.w3.org/2001/XMLSchema" xmlns:p="http://schemas.microsoft.com/office/2006/metadata/properties" xmlns:ns2="126e8a1c-9ea9-435a-ac89-d06c80d62e30" targetNamespace="http://schemas.microsoft.com/office/2006/metadata/properties" ma:root="true" ma:fieldsID="70a237c842677bd850644f8595079f5e" ns2:_="">
     <xsd:import namespace="126e8a1c-9ea9-435a-ac89-d06c80d62e30"/>
@@ -9042,22 +8727,24 @@
 </ct:contentTypeSchema>
 </file>
 
-<file path=customXml/item2.xml><?xml version="1.0" encoding="utf-8"?>
-<?mso-contentType ?>
-<FormTemplates xmlns="http://schemas.microsoft.com/sharepoint/v3/contenttype/forms">
-  <Display>DocumentLibraryForm</Display>
-  <Edit>DocumentLibraryForm</Edit>
-  <New>DocumentLibraryForm</New>
-</FormTemplates>
+<file path=customXml/itemProps1.xml><?xml version="1.0" encoding="utf-8"?>
+<ds:datastoreItem xmlns:ds="http://schemas.openxmlformats.org/officeDocument/2006/customXml" ds:itemID="{38174882-579A-45DC-A704-C035A9357F73}">
+  <ds:schemaRefs>
+    <ds:schemaRef ds:uri="http://schemas.microsoft.com/office/2006/metadata/properties"/>
+    <ds:schemaRef ds:uri="http://schemas.microsoft.com/office/infopath/2007/PartnerControls"/>
+  </ds:schemaRefs>
+</ds:datastoreItem>
 </file>
 
-<file path=customXml/item3.xml><?xml version="1.0" encoding="utf-8"?>
-<p:properties xmlns:p="http://schemas.microsoft.com/office/2006/metadata/properties" xmlns:xsi="http://www.w3.org/2001/XMLSchema-instance" xmlns:pc="http://schemas.microsoft.com/office/infopath/2007/PartnerControls">
-  <documentManagement/>
-</p:properties>
+<file path=customXml/itemProps2.xml><?xml version="1.0" encoding="utf-8"?>
+<ds:datastoreItem xmlns:ds="http://schemas.openxmlformats.org/officeDocument/2006/customXml" ds:itemID="{F3E3E2F7-59E7-4722-B872-D023DC9D1CC1}">
+  <ds:schemaRefs>
+    <ds:schemaRef ds:uri="http://schemas.microsoft.com/sharepoint/v3/contenttype/forms"/>
+  </ds:schemaRefs>
+</ds:datastoreItem>
 </file>
 
-<file path=customXml/itemProps1.xml><?xml version="1.0" encoding="utf-8"?>
+<file path=customXml/itemProps3.xml><?xml version="1.0" encoding="utf-8"?>
 <ds:datastoreItem xmlns:ds="http://schemas.openxmlformats.org/officeDocument/2006/customXml" ds:itemID="{7C9B9CFF-B258-43B4-948A-968A031773F5}">
   <ds:schemaRefs>
     <ds:schemaRef ds:uri="http://schemas.microsoft.com/office/2006/metadata/contentType"/>
@@ -9073,28 +8760,4 @@
     <ds:schemaRef ds:uri="http://schemas.microsoft.com/internal/obd"/>
   </ds:schemaRefs>
 </ds:datastoreItem>
-</file>
-
-<file path=customXml/itemProps2.xml><?xml version="1.0" encoding="utf-8"?>
-<ds:datastoreItem xmlns:ds="http://schemas.openxmlformats.org/officeDocument/2006/customXml" ds:itemID="{F3E3E2F7-59E7-4722-B872-D023DC9D1CC1}">
-  <ds:schemaRefs>
-    <ds:schemaRef ds:uri="http://schemas.microsoft.com/sharepoint/v3/contenttype/forms"/>
-  </ds:schemaRefs>
-</ds:datastoreItem>
-</file>
-
-<file path=customXml/itemProps3.xml><?xml version="1.0" encoding="utf-8"?>
-<ds:datastoreItem xmlns:ds="http://schemas.openxmlformats.org/officeDocument/2006/customXml" ds:itemID="{38174882-579A-45DC-A704-C035A9357F73}">
-  <ds:schemaRefs>
-    <ds:schemaRef ds:uri="http://purl.org/dc/elements/1.1/"/>
-    <ds:schemaRef ds:uri="126e8a1c-9ea9-435a-ac89-d06c80d62e30"/>
-    <ds:schemaRef ds:uri="http://purl.org/dc/dcmitype/"/>
-    <ds:schemaRef ds:uri="http://schemas.microsoft.com/office/2006/documentManagement/types"/>
-    <ds:schemaRef ds:uri="http://www.w3.org/XML/1998/namespace"/>
-    <ds:schemaRef ds:uri="http://schemas.microsoft.com/office/2006/metadata/properties"/>
-    <ds:schemaRef ds:uri="http://schemas.microsoft.com/office/infopath/2007/PartnerControls"/>
-    <ds:schemaRef ds:uri="http://schemas.openxmlformats.org/package/2006/metadata/core-properties"/>
-    <ds:schemaRef ds:uri="http://purl.org/dc/terms/"/>
-  </ds:schemaRefs>
-</ds:datastoreItem>
 </file>
</xml_diff>